<commit_message>
Re-phrase Blue Cross Donations
</commit_message>
<xml_diff>
--- a/Chee-Wee Chua's Portfolio of Projects.docx
+++ b/Chee-Wee Chua's Portfolio of Projects.docx
@@ -120,11 +120,19 @@
         </w:rPr>
         <w:t xml:space="preserve">transactions on Solana, </w:t>
       </w:r>
-      <w:r>
-        <w:rPr>
-          <w:lang w:val="en-US"/>
-        </w:rPr>
-        <w:t xml:space="preserve">Polkadot, </w:t>
+      <w:proofErr w:type="spellStart"/>
+      <w:r>
+        <w:rPr>
+          <w:lang w:val="en-US"/>
+        </w:rPr>
+        <w:t>Polkadot</w:t>
+      </w:r>
+      <w:proofErr w:type="spellEnd"/>
+      <w:r>
+        <w:rPr>
+          <w:lang w:val="en-US"/>
+        </w:rPr>
+        <w:t xml:space="preserve">, </w:t>
       </w:r>
       <w:r>
         <w:rPr>
@@ -164,12 +172,14 @@
           <w:lang w:val="en-US"/>
         </w:rPr>
       </w:pPr>
+      <w:proofErr w:type="spellStart"/>
       <w:r>
         <w:rPr>
           <w:rStyle w:val="Heading1Char"/>
         </w:rPr>
         <w:t>UpgradeLambda</w:t>
       </w:r>
+      <w:proofErr w:type="spellEnd"/>
       <w:r>
         <w:rPr>
           <w:lang w:val="en-US"/>
@@ -265,11 +275,210 @@
         </w:rPr>
         <w:t>Skills: TypeScript, Node.js, PostgreSQL</w:t>
       </w:r>
+    </w:p>
+    <w:p>
+      <w:pPr>
+        <w:pStyle w:val="Heading1"/>
+        <w:rPr>
+          <w:lang w:val="en-US"/>
+        </w:rPr>
+      </w:pPr>
+      <w:r>
+        <w:rPr>
+          <w:lang w:val="en-US"/>
+        </w:rPr>
+        <w:t>Parnassus Debugger, Bookmark and Navigator</w:t>
+      </w:r>
+    </w:p>
+    <w:p>
+      <w:pPr>
+        <w:rPr>
+          <w:lang w:val="en-US"/>
+        </w:rPr>
+      </w:pPr>
+      <w:r>
+        <w:rPr>
+          <w:lang w:val="en-US"/>
+        </w:rPr>
+        <w:t>Fixed the Parnassus Debugger, Bookmark and Navigator so that it can integrate into RAD Studio.</w:t>
+      </w:r>
+    </w:p>
+    <w:p>
+      <w:pPr>
+        <w:rPr>
+          <w:lang w:val="en-US"/>
+        </w:rPr>
+      </w:pPr>
+      <w:r>
+        <w:rPr>
+          <w:lang w:val="en-US"/>
+        </w:rPr>
+        <w:t xml:space="preserve">Skills: </w:t>
+      </w:r>
+      <w:proofErr w:type="spellStart"/>
+      <w:r>
+        <w:rPr>
+          <w:lang w:val="en-US"/>
+        </w:rPr>
+        <w:t>WinAPI</w:t>
+      </w:r>
+      <w:proofErr w:type="spellEnd"/>
+      <w:r>
+        <w:rPr>
+          <w:lang w:val="en-US"/>
+        </w:rPr>
+        <w:t>, Pascal, multi-threading</w:t>
+      </w:r>
+    </w:p>
+    <w:p>
+      <w:pPr>
+        <w:pStyle w:val="Heading1"/>
+        <w:rPr>
+          <w:lang w:val="en-US"/>
+        </w:rPr>
+      </w:pPr>
+      <w:r>
+        <w:rPr>
+          <w:lang w:val="en-US"/>
+        </w:rPr>
+        <w:t>Blue Cross Donations</w:t>
+      </w:r>
+    </w:p>
+    <w:p>
+      <w:pPr>
+        <w:rPr>
+          <w:lang w:val="en-US"/>
+        </w:rPr>
+      </w:pPr>
+      <w:r>
+        <w:rPr>
+          <w:lang w:val="en-US"/>
+        </w:rPr>
+        <w:t>The design and development of a donation system in Ethereum blockchain</w:t>
+      </w:r>
+      <w:r>
+        <w:rPr>
+          <w:lang w:val="en-US"/>
+        </w:rPr>
+        <w:t xml:space="preserve">, </w:t>
+      </w:r>
+      <w:r>
+        <w:rPr>
+          <w:lang w:val="en-US"/>
+        </w:rPr>
+        <w:t xml:space="preserve">including </w:t>
+      </w:r>
+      <w:r>
+        <w:rPr>
+          <w:lang w:val="en-US"/>
+        </w:rPr>
+        <w:t>refunding of donations</w:t>
+      </w:r>
+      <w:r>
+        <w:rPr>
+          <w:lang w:val="en-US"/>
+        </w:rPr>
+        <w:t>, with a real-time display update.</w:t>
+      </w:r>
+    </w:p>
+    <w:p>
+      <w:pPr>
+        <w:rPr>
+          <w:lang w:val="en-US"/>
+        </w:rPr>
+      </w:pPr>
+      <w:r>
+        <w:rPr>
+          <w:lang w:val="en-US"/>
+        </w:rPr>
+        <w:t xml:space="preserve">Skills: Solidity, </w:t>
+      </w:r>
+      <w:r>
+        <w:rPr>
+          <w:lang w:val="en-US"/>
+        </w:rPr>
+        <w:t xml:space="preserve">Ethereum, </w:t>
+      </w:r>
+      <w:r>
+        <w:rPr>
+          <w:lang w:val="en-US"/>
+        </w:rPr>
+        <w:t>TypeScript, CSS</w:t>
+      </w:r>
+    </w:p>
+    <w:p>
+      <w:pPr>
+        <w:pStyle w:val="Heading1"/>
+        <w:rPr>
+          <w:lang w:val="en-US"/>
+        </w:rPr>
+      </w:pPr>
+      <w:r>
+        <w:rPr>
+          <w:lang w:val="en-US"/>
+        </w:rPr>
+        <w:t>JSON RPC Framework</w:t>
+      </w:r>
+    </w:p>
+    <w:p>
+      <w:pPr>
+        <w:rPr>
+          <w:lang w:val="en-US"/>
+        </w:rPr>
+      </w:pPr>
+      <w:r>
+        <w:rPr>
+          <w:lang w:val="en-US"/>
+        </w:rPr>
+        <w:t xml:space="preserve">A JSON RPC Framework that allows easy dispatching of JSON RPC calls, with Aptos, Bitcoin, Ethereum, </w:t>
+      </w:r>
+      <w:proofErr w:type="spellStart"/>
+      <w:r>
+        <w:rPr>
+          <w:lang w:val="en-US"/>
+        </w:rPr>
+        <w:t>Polkadot</w:t>
+      </w:r>
+      <w:proofErr w:type="spellEnd"/>
+      <w:r>
+        <w:rPr>
+          <w:lang w:val="en-US"/>
+        </w:rPr>
+        <w:t xml:space="preserve"> and Solana clients.</w:t>
+      </w:r>
+    </w:p>
+    <w:p>
+      <w:pPr>
+        <w:rPr>
+          <w:lang w:val="en-US"/>
+        </w:rPr>
+      </w:pPr>
+      <w:r>
+        <w:rPr>
+          <w:lang w:val="en-US"/>
+        </w:rPr>
+        <w:t>Skills: JSON RPC, Object Pascal</w:t>
+      </w:r>
       <w:r>
         <w:rPr>
           <w:lang w:val="en-US"/>
         </w:rPr>
         <w:br/>
+        <w:t xml:space="preserve">Blockchains: Aptos, Bitcoin, Ethereum, </w:t>
+      </w:r>
+      <w:proofErr w:type="spellStart"/>
+      <w:r>
+        <w:rPr>
+          <w:lang w:val="en-US"/>
+        </w:rPr>
+        <w:t>Polkadot</w:t>
+      </w:r>
+      <w:proofErr w:type="spellEnd"/>
+      <w:r>
+        <w:rPr>
+          <w:lang w:val="en-US"/>
+        </w:rPr>
+        <w:t>, Solana.</w:t>
       </w:r>
     </w:p>
     <w:p>
@@ -279,98 +488,19 @@
           <w:lang w:val="en-US"/>
         </w:rPr>
       </w:pPr>
-      <w:r>
-        <w:rPr>
-          <w:lang w:val="en-US"/>
-        </w:rPr>
-        <w:t>Blue Cross Donations</w:t>
-      </w:r>
-    </w:p>
-    <w:p>
-      <w:pPr>
-        <w:rPr>
-          <w:lang w:val="en-US"/>
-        </w:rPr>
-      </w:pPr>
-      <w:r>
-        <w:rPr>
-          <w:lang w:val="en-US"/>
-        </w:rPr>
-        <w:t>Donation, and real-time display of donated amount, as well as refunding of donations.</w:t>
-      </w:r>
-    </w:p>
-    <w:p>
-      <w:pPr>
-        <w:rPr>
-          <w:lang w:val="en-US"/>
-        </w:rPr>
-      </w:pPr>
-      <w:r>
-        <w:rPr>
-          <w:lang w:val="en-US"/>
-        </w:rPr>
-        <w:t>Skills: Solidity, TypeScript, CSS</w:t>
-      </w:r>
-    </w:p>
-    <w:p>
-      <w:pPr>
-        <w:pStyle w:val="Heading1"/>
-        <w:rPr>
-          <w:lang w:val="en-US"/>
-        </w:rPr>
-      </w:pPr>
-      <w:r>
-        <w:rPr>
-          <w:lang w:val="en-US"/>
-        </w:rPr>
-        <w:t>JSON RPC Framework</w:t>
-      </w:r>
-    </w:p>
-    <w:p>
-      <w:pPr>
-        <w:rPr>
-          <w:lang w:val="en-US"/>
-        </w:rPr>
-      </w:pPr>
-      <w:r>
-        <w:rPr>
-          <w:lang w:val="en-US"/>
-        </w:rPr>
-        <w:t>A JSON RPC Framework that allows easy dispatching of JSON RPC calls, with Aptos, Bitcoin, Ethereum, Polkadot and Solana clients.</w:t>
-      </w:r>
-    </w:p>
-    <w:p>
-      <w:pPr>
-        <w:rPr>
-          <w:lang w:val="en-US"/>
-        </w:rPr>
-      </w:pPr>
-      <w:r>
-        <w:rPr>
-          <w:lang w:val="en-US"/>
-        </w:rPr>
-        <w:t>Skills: JSON RPC, Object Pascal</w:t>
-      </w:r>
-      <w:r>
-        <w:rPr>
-          <w:lang w:val="en-US"/>
-        </w:rPr>
-        <w:br/>
-        <w:t>Blockchains: Aptos, Bitcoin, Ethereum, Polkadot, Solana.</w:t>
-      </w:r>
-    </w:p>
-    <w:p>
-      <w:pPr>
-        <w:pStyle w:val="Heading1"/>
-        <w:rPr>
-          <w:lang w:val="en-US"/>
-        </w:rPr>
-      </w:pPr>
-      <w:r>
-        <w:rPr>
-          <w:lang w:val="en-US"/>
-        </w:rPr>
-        <w:t>WebSockets Framework</w:t>
+      <w:proofErr w:type="spellStart"/>
+      <w:r>
+        <w:rPr>
+          <w:lang w:val="en-US"/>
+        </w:rPr>
+        <w:t>WebSockets</w:t>
+      </w:r>
+      <w:proofErr w:type="spellEnd"/>
+      <w:r>
+        <w:rPr>
+          <w:lang w:val="en-US"/>
+        </w:rPr>
+        <w:t xml:space="preserve"> Framework</w:t>
       </w:r>
     </w:p>
     <w:p>
@@ -396,7 +526,21 @@
         <w:rPr>
           <w:lang w:val="en-US"/>
         </w:rPr>
-        <w:t>Skills: WebSockets, Object Pascal</w:t>
+        <w:t xml:space="preserve">Skills: </w:t>
+      </w:r>
+      <w:proofErr w:type="spellStart"/>
+      <w:r>
+        <w:rPr>
+          <w:lang w:val="en-US"/>
+        </w:rPr>
+        <w:t>WebSockets</w:t>
+      </w:r>
+      <w:proofErr w:type="spellEnd"/>
+      <w:r>
+        <w:rPr>
+          <w:lang w:val="en-US"/>
+        </w:rPr>
+        <w:t>, Object Pascal</w:t>
       </w:r>
     </w:p>
     <w:p>
@@ -458,12 +602,14 @@
           <w:lang w:val="en-US"/>
         </w:rPr>
       </w:pPr>
+      <w:proofErr w:type="spellStart"/>
       <w:r>
         <w:rPr>
           <w:rStyle w:val="Heading1Char"/>
         </w:rPr>
         <w:t>StopMercuryAttacks</w:t>
       </w:r>
+      <w:proofErr w:type="spellEnd"/>
       <w:r>
         <w:rPr>
           <w:u w:val="single"/>
@@ -510,11 +656,19 @@
           <w:lang w:val="en-SG"/>
         </w:rPr>
       </w:pPr>
-      <w:r>
-        <w:rPr>
-          <w:lang w:val="en-SG"/>
-        </w:rPr>
-        <w:t>StopMercuryAttacks is a Delphi project group consisting of 3 plugin projects:</w:t>
+      <w:proofErr w:type="spellStart"/>
+      <w:r>
+        <w:rPr>
+          <w:lang w:val="en-SG"/>
+        </w:rPr>
+        <w:t>StopMercuryAttacks</w:t>
+      </w:r>
+      <w:proofErr w:type="spellEnd"/>
+      <w:r>
+        <w:rPr>
+          <w:lang w:val="en-SG"/>
+        </w:rPr>
+        <w:t xml:space="preserve"> is a Delphi project group consisting of 3 plugin projects:</w:t>
       </w:r>
     </w:p>
     <w:p>
@@ -527,12 +681,16 @@
           <w:lang w:val="en-SG"/>
         </w:rPr>
       </w:pPr>
+      <w:proofErr w:type="spellStart"/>
+      <w:proofErr w:type="gramStart"/>
       <w:r>
         <w:rPr>
           <w:lang w:val="en-SG"/>
         </w:rPr>
         <w:t>Mercury.Daemons.StopSMTPAttacks</w:t>
       </w:r>
+      <w:proofErr w:type="spellEnd"/>
+      <w:proofErr w:type="gramEnd"/>
     </w:p>
     <w:p>
       <w:pPr>
@@ -544,11 +702,19 @@
           <w:lang w:val="en-SG"/>
         </w:rPr>
       </w:pPr>
-      <w:r>
-        <w:rPr>
-          <w:lang w:val="en-SG"/>
-        </w:rPr>
-        <w:t>Mercury.Daemons.StopPOP3Attacks</w:t>
+      <w:proofErr w:type="gramStart"/>
+      <w:r>
+        <w:rPr>
+          <w:lang w:val="en-SG"/>
+        </w:rPr>
+        <w:t>Mercury.Daemons.StopPOP</w:t>
+      </w:r>
+      <w:proofErr w:type="gramEnd"/>
+      <w:r>
+        <w:rPr>
+          <w:lang w:val="en-SG"/>
+        </w:rPr>
+        <w:t>3Attacks</w:t>
       </w:r>
     </w:p>
     <w:p>
@@ -561,11 +727,19 @@
           <w:lang w:val="en-SG"/>
         </w:rPr>
       </w:pPr>
-      <w:r>
-        <w:rPr>
-          <w:lang w:val="en-SG"/>
-        </w:rPr>
-        <w:t>Mercury.Daemons.MapIPv6</w:t>
+      <w:proofErr w:type="gramStart"/>
+      <w:r>
+        <w:rPr>
+          <w:lang w:val="en-SG"/>
+        </w:rPr>
+        <w:t>Mercury.Daemons.MapIPv</w:t>
+      </w:r>
+      <w:proofErr w:type="gramEnd"/>
+      <w:r>
+        <w:rPr>
+          <w:lang w:val="en-SG"/>
+        </w:rPr>
+        <w:t>6</w:t>
       </w:r>
     </w:p>
     <w:p>
@@ -798,7 +972,21 @@
       <w:rPr>
         <w:lang w:val="en-US"/>
       </w:rPr>
-      <w:t>Chee-Wee Chua’s  Portfolio of Projects</w:t>
+      <w:t xml:space="preserve">Chee-Wee </w:t>
+    </w:r>
+    <w:proofErr w:type="gramStart"/>
+    <w:r>
+      <w:rPr>
+        <w:lang w:val="en-US"/>
+      </w:rPr>
+      <w:t>Chua’s  Portfolio</w:t>
+    </w:r>
+    <w:proofErr w:type="gramEnd"/>
+    <w:r>
+      <w:rPr>
+        <w:lang w:val="en-US"/>
+      </w:rPr>
+      <w:t xml:space="preserve"> of Projects</w:t>
     </w:r>
   </w:p>
 </w:hdr>

</xml_diff>

<commit_message>
Updated with DelphiRTL and clarified UpgradeLambda
</commit_message>
<xml_diff>
--- a/Chee-Wee Chua's Portfolio of Projects.docx
+++ b/Chee-Wee Chua's Portfolio of Projects.docx
@@ -150,20 +150,129 @@
     <w:p>
       <w:pPr>
         <w:rPr>
+          <w:lang w:val="en-US"/>
+        </w:rPr>
+      </w:pPr>
+      <w:r>
+        <w:rPr>
+          <w:lang w:val="en-US"/>
+        </w:rPr>
+        <w:t>Skills: Node.js, TypeScript, Web</w:t>
+      </w:r>
+      <w:r>
+        <w:rPr>
+          <w:lang w:val="en-US"/>
+        </w:rPr>
+        <w:t>3</w:t>
+      </w:r>
+    </w:p>
+    <w:p>
+      <w:pPr>
+        <w:rPr>
+          <w:lang w:val="en-SG"/>
+        </w:rPr>
+      </w:pPr>
+      <w:r>
+        <w:rPr>
           <w:rStyle w:val="Heading1Char"/>
         </w:rPr>
-      </w:pPr>
-      <w:r>
-        <w:rPr>
-          <w:lang w:val="en-US"/>
-        </w:rPr>
-        <w:t>Skills: Node.js, TypeScript, Web</w:t>
-      </w:r>
-      <w:r>
-        <w:rPr>
-          <w:lang w:val="en-US"/>
-        </w:rPr>
-        <w:t>3</w:t>
+        <w:t>Open source Node</w:t>
+      </w:r>
+      <w:r>
+        <w:rPr>
+          <w:rStyle w:val="Heading1Char"/>
+        </w:rPr>
+        <w:t>.</w:t>
+      </w:r>
+      <w:r>
+        <w:rPr>
+          <w:rStyle w:val="Heading1Char"/>
+        </w:rPr>
+        <w:t xml:space="preserve">js library - </w:t>
+      </w:r>
+      <w:proofErr w:type="spellStart"/>
+      <w:r>
+        <w:rPr>
+          <w:rStyle w:val="Heading1Char"/>
+        </w:rPr>
+        <w:t>DelphiRTL</w:t>
+      </w:r>
+      <w:proofErr w:type="spellEnd"/>
+      <w:r>
+        <w:rPr>
+          <w:lang w:val="en-US"/>
+        </w:rPr>
+        <w:t xml:space="preserve"> </w:t>
+      </w:r>
+      <w:r>
+        <w:rPr>
+          <w:lang w:val="en-US"/>
+        </w:rPr>
+        <w:br/>
+      </w:r>
+      <w:r>
+        <w:rPr>
+          <w:lang w:val="en-SG"/>
+        </w:rPr>
+        <w:t xml:space="preserve">A library of routines that provides common functionality, such as JSON RPC, logging, date routines for use on Node.js on </w:t>
+      </w:r>
+      <w:hyperlink r:id="rId8" w:history="1">
+        <w:proofErr w:type="spellStart"/>
+        <w:r>
+          <w:rPr>
+            <w:rStyle w:val="Hyperlink"/>
+            <w:lang w:val="en-SG"/>
+          </w:rPr>
+          <w:t>n</w:t>
+        </w:r>
+        <w:r>
+          <w:rPr>
+            <w:rStyle w:val="Hyperlink"/>
+            <w:lang w:val="en-SG"/>
+          </w:rPr>
+          <w:t>pm</w:t>
+        </w:r>
+        <w:proofErr w:type="spellEnd"/>
+        <w:r>
+          <w:rPr>
+            <w:rStyle w:val="Hyperlink"/>
+            <w:lang w:val="en-SG"/>
+          </w:rPr>
+          <w:t xml:space="preserve"> re</w:t>
+        </w:r>
+        <w:r>
+          <w:rPr>
+            <w:rStyle w:val="Hyperlink"/>
+            <w:lang w:val="en-SG"/>
+          </w:rPr>
+          <w:t>g</w:t>
+        </w:r>
+        <w:r>
+          <w:rPr>
+            <w:rStyle w:val="Hyperlink"/>
+            <w:lang w:val="en-SG"/>
+          </w:rPr>
+          <w:t>istry</w:t>
+        </w:r>
+      </w:hyperlink>
+      <w:r>
+        <w:rPr>
+          <w:lang w:val="en-SG"/>
+        </w:rPr>
+        <w:t>.</w:t>
+      </w:r>
+    </w:p>
+    <w:p>
+      <w:pPr>
+        <w:rPr>
+          <w:lang w:val="en-US"/>
+        </w:rPr>
+      </w:pPr>
+      <w:r>
+        <w:rPr>
+          <w:lang w:val="en-US"/>
+        </w:rPr>
+        <w:t>Skills: Node.js, TypeScript</w:t>
       </w:r>
     </w:p>
     <w:p>
@@ -234,13 +343,12 @@
           <w:lang w:val="en-US"/>
         </w:rPr>
         <w:br/>
-        <w:t>Upgrades blockchain node software on AWS</w:t>
-      </w:r>
-      <w:r>
-        <w:rPr>
-          <w:lang w:val="en-US"/>
-        </w:rPr>
-        <w:t>.</w:t>
+      </w:r>
+      <w:r>
+        <w:rPr>
+          <w:lang w:val="en-US"/>
+        </w:rPr>
+        <w:t>Upgrades blockchain node software on AWS, remotely, by connecting using SSH.</w:t>
       </w:r>
     </w:p>
     <w:p>
@@ -518,6 +626,7 @@
         <w:rPr>
           <w:lang w:val="en-US"/>
         </w:rPr>
+        <w:lastRenderedPageBreak/>
         <w:t>Skills: JSON RPC, Object Pascal</w:t>
       </w:r>
       <w:r>
@@ -587,7 +696,6 @@
         <w:rPr>
           <w:lang w:val="en-US"/>
         </w:rPr>
-        <w:lastRenderedPageBreak/>
         <w:t xml:space="preserve">Skills: </w:t>
       </w:r>
       <w:proofErr w:type="spellStart"/>
@@ -685,7 +793,7 @@
         </w:rPr>
         <w:t xml:space="preserve">External plugins to the </w:t>
       </w:r>
-      <w:hyperlink r:id="rId7" w:history="1">
+      <w:hyperlink r:id="rId9" w:history="1">
         <w:r>
           <w:rPr>
             <w:rStyle w:val="Hyperlink"/>
@@ -744,6 +852,7 @@
         </w:rPr>
       </w:pPr>
       <w:proofErr w:type="spellStart"/>
+      <w:proofErr w:type="gramStart"/>
       <w:r>
         <w:rPr>
           <w:lang w:val="en-SG"/>
@@ -751,6 +860,7 @@
         <w:t>Mercury.Daemons.StopSMTPAttacks</w:t>
       </w:r>
       <w:proofErr w:type="spellEnd"/>
+      <w:proofErr w:type="gramEnd"/>
     </w:p>
     <w:p>
       <w:pPr>
@@ -762,11 +872,19 @@
           <w:lang w:val="en-SG"/>
         </w:rPr>
       </w:pPr>
-      <w:r>
-        <w:rPr>
-          <w:lang w:val="en-SG"/>
-        </w:rPr>
-        <w:t>Mercury.Daemons.StopPOP3Attacks</w:t>
+      <w:proofErr w:type="gramStart"/>
+      <w:r>
+        <w:rPr>
+          <w:lang w:val="en-SG"/>
+        </w:rPr>
+        <w:t>Mercury.Daemons.StopPOP</w:t>
+      </w:r>
+      <w:proofErr w:type="gramEnd"/>
+      <w:r>
+        <w:rPr>
+          <w:lang w:val="en-SG"/>
+        </w:rPr>
+        <w:t>3Attacks</w:t>
       </w:r>
     </w:p>
     <w:p>
@@ -779,11 +897,19 @@
           <w:lang w:val="en-SG"/>
         </w:rPr>
       </w:pPr>
-      <w:r>
-        <w:rPr>
-          <w:lang w:val="en-SG"/>
-        </w:rPr>
-        <w:t>Mercury.Daemons.MapIPv6</w:t>
+      <w:proofErr w:type="gramStart"/>
+      <w:r>
+        <w:rPr>
+          <w:lang w:val="en-SG"/>
+        </w:rPr>
+        <w:t>Mercury.Daemons.MapIPv</w:t>
+      </w:r>
+      <w:proofErr w:type="gramEnd"/>
+      <w:r>
+        <w:rPr>
+          <w:lang w:val="en-SG"/>
+        </w:rPr>
+        <w:t>6</w:t>
       </w:r>
     </w:p>
     <w:p>
@@ -949,7 +1075,7 @@
       </w:pPr>
     </w:p>
     <w:sectPr>
-      <w:headerReference w:type="default" r:id="rId8"/>
+      <w:headerReference w:type="default" r:id="rId10"/>
       <w:pgSz w:w="11906" w:h="16838"/>
       <w:pgMar w:top="1440" w:right="1440" w:bottom="1440" w:left="1440" w:header="708" w:footer="708" w:gutter="0"/>
       <w:cols w:space="708"/>
@@ -1022,7 +1148,21 @@
       <w:rPr>
         <w:lang w:val="en-US"/>
       </w:rPr>
-      <w:t>Chee-Wee Chua’s  Portfolio of Projects</w:t>
+      <w:t xml:space="preserve">Chee-Wee </w:t>
+    </w:r>
+    <w:proofErr w:type="gramStart"/>
+    <w:r>
+      <w:rPr>
+        <w:lang w:val="en-US"/>
+      </w:rPr>
+      <w:t>Chua’s  Portfolio</w:t>
+    </w:r>
+    <w:proofErr w:type="gramEnd"/>
+    <w:r>
+      <w:rPr>
+        <w:lang w:val="en-US"/>
+      </w:rPr>
+      <w:t xml:space="preserve"> of Projects</w:t>
     </w:r>
   </w:p>
 </w:hdr>
@@ -2350,4 +2490,16 @@
     </a:ext>
   </a:extLst>
 </a:theme>
+</file>
+
+<file path=customXml/item1.xml><?xml version="1.0" encoding="utf-8"?>
+<b:Sources xmlns:b="http://schemas.openxmlformats.org/officeDocument/2006/bibliography" xmlns="http://schemas.openxmlformats.org/officeDocument/2006/bibliography" SelectedStyle="\APASixthEditionOfficeOnline.xsl" StyleName="APA" Version="6"/>
+</file>
+
+<file path=customXml/itemProps1.xml><?xml version="1.0" encoding="utf-8"?>
+<ds:datastoreItem xmlns:ds="http://schemas.openxmlformats.org/officeDocument/2006/customXml" ds:itemID="{562D934D-3B54-40C7-9F7D-0C9BE49CD527}">
+  <ds:schemaRefs>
+    <ds:schemaRef ds:uri="http://schemas.openxmlformats.org/officeDocument/2006/bibliography"/>
+  </ds:schemaRefs>
+</ds:datastoreItem>
 </file>
</xml_diff>

<commit_message>
Added web3-wallet-api and Uniswap Hook Donations
</commit_message>
<xml_diff>
--- a/Chee-Wee Chua's Portfolio of Projects.docx
+++ b/Chee-Wee Chua's Portfolio of Projects.docx
@@ -8,6 +8,51 @@
           <w:lang w:val="en-US"/>
         </w:rPr>
       </w:pPr>
+    </w:p>
+    <w:p>
+      <w:pPr>
+        <w:rPr>
+          <w:rStyle w:val="Heading1Char"/>
+        </w:rPr>
+      </w:pPr>
+      <w:r>
+        <w:rPr>
+          <w:rStyle w:val="Heading1Char"/>
+        </w:rPr>
+        <w:t>Uniswap Hook Donations</w:t>
+      </w:r>
+    </w:p>
+    <w:p>
+      <w:pPr>
+        <w:rPr>
+          <w:lang w:val="en-US"/>
+        </w:rPr>
+      </w:pPr>
+      <w:r>
+        <w:rPr>
+          <w:lang w:val="en-US"/>
+        </w:rPr>
+        <w:t>A smart contract and a web browser interface that works underneath Uniswap, to allow donations to specific addresses.</w:t>
+      </w:r>
+    </w:p>
+    <w:p>
+      <w:pPr>
+        <w:rPr>
+          <w:lang w:val="en-US"/>
+        </w:rPr>
+      </w:pPr>
+      <w:r>
+        <w:rPr>
+          <w:lang w:val="en-US"/>
+        </w:rPr>
+        <w:t xml:space="preserve">Skills: </w:t>
+      </w:r>
+      <w:r>
+        <w:rPr>
+          <w:lang w:val="en-US"/>
+        </w:rPr>
+        <w:t>TypeScript, Web3, Solidity, Node.js, DeFi</w:t>
+      </w:r>
     </w:p>
     <w:p>
       <w:pPr>
@@ -223,14 +268,7 @@
             <w:rStyle w:val="Hyperlink"/>
             <w:lang w:val="en-SG"/>
           </w:rPr>
-          <w:t>n</w:t>
-        </w:r>
-        <w:r>
-          <w:rPr>
-            <w:rStyle w:val="Hyperlink"/>
-            <w:lang w:val="en-SG"/>
-          </w:rPr>
-          <w:t>pm</w:t>
+          <w:t>npm</w:t>
         </w:r>
         <w:proofErr w:type="spellEnd"/>
         <w:r>
@@ -238,21 +276,105 @@
             <w:rStyle w:val="Hyperlink"/>
             <w:lang w:val="en-SG"/>
           </w:rPr>
-          <w:t xml:space="preserve"> re</w:t>
+          <w:t xml:space="preserve"> registry</w:t>
         </w:r>
+      </w:hyperlink>
+      <w:r>
+        <w:rPr>
+          <w:lang w:val="en-SG"/>
+        </w:rPr>
+        <w:t>.</w:t>
+      </w:r>
+    </w:p>
+    <w:p>
+      <w:pPr>
+        <w:rPr>
+          <w:lang w:val="en-US"/>
+        </w:rPr>
+      </w:pPr>
+      <w:r>
+        <w:rPr>
+          <w:lang w:val="en-US"/>
+        </w:rPr>
+        <w:t>Skills: Node.js, TypeScript</w:t>
+      </w:r>
+    </w:p>
+    <w:p>
+      <w:pPr>
+        <w:rPr>
+          <w:lang w:val="en-SG"/>
+        </w:rPr>
+      </w:pPr>
+      <w:r>
+        <w:rPr>
+          <w:rStyle w:val="Heading1Char"/>
+        </w:rPr>
+        <w:t>Open source Node</w:t>
+      </w:r>
+      <w:r>
+        <w:rPr>
+          <w:rStyle w:val="Heading1Char"/>
+        </w:rPr>
+        <w:t>.</w:t>
+      </w:r>
+      <w:r>
+        <w:rPr>
+          <w:rStyle w:val="Heading1Char"/>
+        </w:rPr>
+        <w:t xml:space="preserve">js library </w:t>
+      </w:r>
+      <w:r>
+        <w:rPr>
+          <w:rStyle w:val="Heading1Char"/>
+        </w:rPr>
+        <w:t>–</w:t>
+      </w:r>
+      <w:r>
+        <w:rPr>
+          <w:rStyle w:val="Heading1Char"/>
+        </w:rPr>
+        <w:t xml:space="preserve"> </w:t>
+      </w:r>
+      <w:r>
+        <w:rPr>
+          <w:rStyle w:val="Heading1Char"/>
+        </w:rPr>
+        <w:t>web3-wallet-api</w:t>
+      </w:r>
+      <w:r>
+        <w:rPr>
+          <w:lang w:val="en-US"/>
+        </w:rPr>
+        <w:t xml:space="preserve"> </w:t>
+      </w:r>
+      <w:r>
+        <w:rPr>
+          <w:lang w:val="en-US"/>
+        </w:rPr>
+        <w:br/>
+      </w:r>
+      <w:r>
+        <w:rPr>
+          <w:lang w:val="en-SG"/>
+        </w:rPr>
+        <w:t xml:space="preserve">A library of routines that provides common Web3 wallets functionality for web browsers, available on </w:t>
+      </w:r>
+      <w:hyperlink r:id="rId9" w:history="1">
+        <w:proofErr w:type="spellStart"/>
         <w:r>
           <w:rPr>
             <w:rStyle w:val="Hyperlink"/>
             <w:lang w:val="en-SG"/>
           </w:rPr>
-          <w:t>g</w:t>
+          <w:t>npm</w:t>
         </w:r>
+        <w:proofErr w:type="spellEnd"/>
         <w:r>
           <w:rPr>
             <w:rStyle w:val="Hyperlink"/>
             <w:lang w:val="en-SG"/>
           </w:rPr>
-          <w:t>istry</w:t>
+          <w:t xml:space="preserve"> registry</w:t>
         </w:r>
       </w:hyperlink>
       <w:r>
@@ -470,6 +592,7 @@
         <w:rPr>
           <w:lang w:val="en-US"/>
         </w:rPr>
+        <w:lastRenderedPageBreak/>
         <w:t xml:space="preserve">Skills: </w:t>
       </w:r>
       <w:proofErr w:type="spellStart"/>
@@ -626,7 +749,6 @@
         <w:rPr>
           <w:lang w:val="en-US"/>
         </w:rPr>
-        <w:lastRenderedPageBreak/>
         <w:t>Skills: JSON RPC, Object Pascal</w:t>
       </w:r>
       <w:r>
@@ -793,7 +915,7 @@
         </w:rPr>
         <w:t xml:space="preserve">External plugins to the </w:t>
       </w:r>
-      <w:hyperlink r:id="rId9" w:history="1">
+      <w:hyperlink r:id="rId10" w:history="1">
         <w:r>
           <w:rPr>
             <w:rStyle w:val="Hyperlink"/>
@@ -1075,7 +1197,7 @@
       </w:pPr>
     </w:p>
     <w:sectPr>
-      <w:headerReference w:type="default" r:id="rId10"/>
+      <w:headerReference w:type="default" r:id="rId11"/>
       <w:pgSz w:w="11906" w:h="16838"/>
       <w:pgMar w:top="1440" w:right="1440" w:bottom="1440" w:left="1440" w:header="708" w:footer="708" w:gutter="0"/>
       <w:cols w:space="708"/>
@@ -2062,6 +2184,7 @@
   <w:style w:type="character" w:default="1" w:styleId="DefaultParagraphFont">
     <w:name w:val="Default Paragraph Font"/>
     <w:uiPriority w:val="1"/>
+    <w:semiHidden/>
     <w:unhideWhenUsed/>
   </w:style>
   <w:style w:type="table" w:default="1" w:styleId="TableNormal">

</xml_diff>